<commit_message>
major accuracy problem solved
</commit_message>
<xml_diff>
--- a/Network architecture & classification/Image classification tutorial.docx
+++ b/Network architecture & classification/Image classification tutorial.docx
@@ -128,19 +128,8 @@
           <w:sz w:val="20"/>
           <w:szCs w:val="20"/>
         </w:rPr>
-        <w:t xml:space="preserve">Jo </w:t>
-      </w:r>
-      <w:proofErr w:type="spellStart"/>
-      <w:r>
-        <w:rPr>
-          <w:rFonts w:ascii="Apple SD Gothic Neo" w:eastAsia="Apple SD Gothic Neo" w:hAnsi="Apple SD Gothic Neo" w:cs="Arial"/>
-          <w:color w:val="2F5496" w:themeColor="accent5" w:themeShade="BF"/>
-          <w:sz w:val="20"/>
-          <w:szCs w:val="20"/>
-        </w:rPr>
-        <w:t>MinKi</w:t>
-      </w:r>
-      <w:proofErr w:type="spellEnd"/>
+        <w:t>Jo MinKi</w:t>
+      </w:r>
     </w:p>
     <w:p>
       <w:pPr>
@@ -151,7 +140,7 @@
         </w:numPr>
         <w:ind w:leftChars="0"/>
         <w:rPr>
-          <w:rFonts w:ascii="Apple SD Gothic Neo" w:eastAsia="Apple SD Gothic Neo" w:hAnsi="Apple SD Gothic Neo" w:cs="Arial" w:hint="eastAsia"/>
+          <w:rFonts w:ascii="Apple SD Gothic Neo" w:eastAsia="Apple SD Gothic Neo" w:hAnsi="Apple SD Gothic Neo" w:cs="Arial"/>
           <w:sz w:val="20"/>
           <w:szCs w:val="20"/>
         </w:rPr>
@@ -172,49 +161,21 @@
         </w:rPr>
         <w:br/>
       </w:r>
-      <w:proofErr w:type="spellStart"/>
-      <w:r>
-        <w:rPr>
-          <w:rFonts w:ascii="Apple SD Gothic Neo" w:eastAsia="Apple SD Gothic Neo" w:hAnsi="Apple SD Gothic Neo" w:cs="Arial"/>
-          <w:sz w:val="20"/>
-          <w:szCs w:val="20"/>
-        </w:rPr>
-        <w:t>Kakao</w:t>
-      </w:r>
-      <w:proofErr w:type="spellEnd"/>
-      <w:r>
-        <w:rPr>
-          <w:rFonts w:ascii="Apple SD Gothic Neo" w:eastAsia="Apple SD Gothic Neo" w:hAnsi="Apple SD Gothic Neo" w:cs="Arial"/>
-          <w:sz w:val="20"/>
-          <w:szCs w:val="20"/>
-        </w:rPr>
-        <w:t xml:space="preserve"> </w:t>
-      </w:r>
-      <w:r>
-        <w:rPr>
-          <w:rFonts w:ascii="Apple SD Gothic Neo" w:eastAsia="Apple SD Gothic Neo" w:hAnsi="Apple SD Gothic Neo" w:cs="Arial" w:hint="eastAsia"/>
-          <w:sz w:val="20"/>
-          <w:szCs w:val="20"/>
-        </w:rPr>
-        <w:t xml:space="preserve">인턴의 따스한 온기가 느껴지는 문서이다. 프로젝트는 검색 엔진에 올려질 유해 이미지 필터를 위한 분류기 구현으로, 기본적으로는 이미지 분류 </w:t>
-      </w:r>
-      <w:proofErr w:type="spellStart"/>
-      <w:r>
-        <w:rPr>
-          <w:rFonts w:ascii="Apple SD Gothic Neo" w:eastAsia="Apple SD Gothic Neo" w:hAnsi="Apple SD Gothic Neo" w:cs="Arial" w:hint="eastAsia"/>
-          <w:sz w:val="20"/>
-          <w:szCs w:val="20"/>
-        </w:rPr>
-        <w:t>튜토리얼</w:t>
-      </w:r>
-      <w:proofErr w:type="spellEnd"/>
-      <w:r>
-        <w:rPr>
-          <w:rFonts w:ascii="Apple SD Gothic Neo" w:eastAsia="Apple SD Gothic Neo" w:hAnsi="Apple SD Gothic Neo" w:cs="Arial" w:hint="eastAsia"/>
-          <w:sz w:val="20"/>
-          <w:szCs w:val="20"/>
-        </w:rPr>
-        <w:t xml:space="preserve"> 정도가 될 것 같다. 해결해야 할 문제는 몇가지 고려되어야 할 특징들이 있다. 1) 포털 서비스에 업로드 될 이미지에는 압도적으로 비 유해이미지가 많기 때문에 입력되는 이미지들을 그대로 인풋으로 주며 </w:t>
+      <w:r>
+        <w:rPr>
+          <w:rFonts w:ascii="Apple SD Gothic Neo" w:eastAsia="Apple SD Gothic Neo" w:hAnsi="Apple SD Gothic Neo" w:cs="Arial"/>
+          <w:sz w:val="20"/>
+          <w:szCs w:val="20"/>
+        </w:rPr>
+        <w:t xml:space="preserve">Kakao </w:t>
+      </w:r>
+      <w:r>
+        <w:rPr>
+          <w:rFonts w:ascii="Apple SD Gothic Neo" w:eastAsia="Apple SD Gothic Neo" w:hAnsi="Apple SD Gothic Neo" w:cs="Arial" w:hint="eastAsia"/>
+          <w:sz w:val="20"/>
+          <w:szCs w:val="20"/>
+        </w:rPr>
+        <w:t xml:space="preserve">인턴의 따스한 온기가 느껴지는 문서이다. 프로젝트는 검색 엔진에 올려질 유해 이미지 필터를 위한 분류기 구현으로, 기본적으로는 이미지 분류 튜토리얼 정도가 될 것 같다. 해결해야 할 문제는 몇가지 고려되어야 할 특징들이 있다. 1) 포털 서비스에 업로드 될 이미지에는 압도적으로 비 유해이미지가 많기 때문에 입력되는 이미지들을 그대로 인풋으로 주며 </w:t>
       </w:r>
       <w:r>
         <w:rPr>
@@ -224,41 +185,13 @@
         </w:rPr>
         <w:t>Accuracy</w:t>
       </w:r>
-      <w:proofErr w:type="spellStart"/>
-      <w:r>
-        <w:rPr>
-          <w:rFonts w:ascii="Apple SD Gothic Neo" w:eastAsia="Apple SD Gothic Neo" w:hAnsi="Apple SD Gothic Neo" w:cs="Arial" w:hint="eastAsia"/>
-          <w:sz w:val="20"/>
-          <w:szCs w:val="20"/>
-        </w:rPr>
-        <w:t>를</w:t>
-      </w:r>
-      <w:proofErr w:type="spellEnd"/>
-      <w:r>
-        <w:rPr>
-          <w:rFonts w:ascii="Apple SD Gothic Neo" w:eastAsia="Apple SD Gothic Neo" w:hAnsi="Apple SD Gothic Neo" w:cs="Arial" w:hint="eastAsia"/>
-          <w:sz w:val="20"/>
-          <w:szCs w:val="20"/>
-        </w:rPr>
-        <w:t xml:space="preserve"> 측정하는 것은 의미가 없다. 2) 음란물, 혐오 이미지들을 최대한 </w:t>
-      </w:r>
-      <w:proofErr w:type="spellStart"/>
-      <w:r>
-        <w:rPr>
-          <w:rFonts w:ascii="Apple SD Gothic Neo" w:eastAsia="Apple SD Gothic Neo" w:hAnsi="Apple SD Gothic Neo" w:cs="Arial" w:hint="eastAsia"/>
-          <w:sz w:val="20"/>
-          <w:szCs w:val="20"/>
-        </w:rPr>
-        <w:t>필터링</w:t>
-      </w:r>
-      <w:proofErr w:type="spellEnd"/>
-      <w:r>
-        <w:rPr>
-          <w:rFonts w:ascii="Apple SD Gothic Neo" w:eastAsia="Apple SD Gothic Neo" w:hAnsi="Apple SD Gothic Neo" w:cs="Arial" w:hint="eastAsia"/>
-          <w:sz w:val="20"/>
-          <w:szCs w:val="20"/>
-        </w:rPr>
-        <w:t xml:space="preserve"> 해야 하며, 검색 엔진이 현존하는 모든 웹사이트를 탐색하여 결과를 출력하는 것이 아니기 때문에 </w:t>
+      <w:r>
+        <w:rPr>
+          <w:rFonts w:ascii="Apple SD Gothic Neo" w:eastAsia="Apple SD Gothic Neo" w:hAnsi="Apple SD Gothic Neo" w:cs="Arial" w:hint="eastAsia"/>
+          <w:sz w:val="20"/>
+          <w:szCs w:val="20"/>
+        </w:rPr>
+        <w:t xml:space="preserve">를 측정하는 것은 의미가 없다. 2) 음란물, 혐오 이미지들을 최대한 필터링 해야 하며, 검색 엔진이 현존하는 모든 웹사이트를 탐색하여 결과를 출력하는 것이 아니기 때문에 </w:t>
       </w:r>
       <w:r>
         <w:rPr>
@@ -324,6 +257,15 @@
           <w:sz w:val="20"/>
           <w:szCs w:val="20"/>
         </w:rPr>
+        <w:t xml:space="preserve">학습데이터는 </w:t>
+      </w:r>
+      <w:r>
+        <w:rPr>
+          <w:rFonts w:ascii="Apple SD Gothic Neo" w:eastAsia="Apple SD Gothic Neo" w:hAnsi="Apple SD Gothic Neo" w:cs="Arial" w:hint="eastAsia"/>
+          <w:noProof/>
+          <w:sz w:val="20"/>
+          <w:szCs w:val="20"/>
+        </w:rPr>
         <w:t>총 300</w:t>
       </w:r>
       <w:r>
@@ -360,7 +302,7 @@
           <w:sz w:val="20"/>
           <w:szCs w:val="20"/>
         </w:rPr>
-        <w:t xml:space="preserve">의 이미지 셋이 하나가 들어있다. </w:t>
+        <w:t>의 이미지 셋이 하나</w:t>
       </w:r>
       <w:r>
         <w:rPr>
@@ -369,6 +311,24 @@
           <w:sz w:val="20"/>
           <w:szCs w:val="20"/>
         </w:rPr>
+        <w:t xml:space="preserve"> 포함되어있</w:t>
+      </w:r>
+      <w:r>
+        <w:rPr>
+          <w:rFonts w:ascii="Apple SD Gothic Neo" w:eastAsia="Apple SD Gothic Neo" w:hAnsi="Apple SD Gothic Neo" w:cs="Arial" w:hint="eastAsia"/>
+          <w:noProof/>
+          <w:sz w:val="20"/>
+          <w:szCs w:val="20"/>
+        </w:rPr>
+        <w:t xml:space="preserve">다. </w:t>
+      </w:r>
+      <w:r>
+        <w:rPr>
+          <w:rFonts w:ascii="Apple SD Gothic Neo" w:eastAsia="Apple SD Gothic Neo" w:hAnsi="Apple SD Gothic Neo" w:cs="Arial" w:hint="eastAsia"/>
+          <w:noProof/>
+          <w:sz w:val="20"/>
+          <w:szCs w:val="20"/>
+        </w:rPr>
         <w:t xml:space="preserve">타 부서에서 분류된 </w:t>
       </w:r>
       <w:r>
@@ -378,15 +338,42 @@
           <w:sz w:val="20"/>
           <w:szCs w:val="20"/>
         </w:rPr>
-        <w:t xml:space="preserve">이미지 106만개가 들어 있으며 카테고리는 </w:t>
-      </w:r>
-      <w:r>
-        <w:rPr>
-          <w:rFonts w:ascii="Apple SD Gothic Neo" w:eastAsia="Apple SD Gothic Neo" w:hAnsi="Apple SD Gothic Neo" w:cs="Arial"/>
+        <w:t xml:space="preserve"> 106만개</w:t>
+      </w:r>
+      <w:r>
+        <w:rPr>
+          <w:rFonts w:ascii="Apple SD Gothic Neo" w:eastAsia="Apple SD Gothic Neo" w:hAnsi="Apple SD Gothic Neo" w:cs="Arial" w:hint="eastAsia"/>
           <w:noProof/>
           <w:sz w:val="20"/>
           <w:szCs w:val="20"/>
         </w:rPr>
+        <w:t>의 이미지</w:t>
+      </w:r>
+      <w:r>
+        <w:rPr>
+          <w:rFonts w:ascii="Apple SD Gothic Neo" w:eastAsia="Apple SD Gothic Neo" w:hAnsi="Apple SD Gothic Neo" w:cs="Arial" w:hint="eastAsia"/>
+          <w:noProof/>
+          <w:sz w:val="20"/>
+          <w:szCs w:val="20"/>
+        </w:rPr>
+        <w:t>가 들어 있으며</w:t>
+      </w:r>
+      <w:r>
+        <w:rPr>
+          <w:rFonts w:ascii="Apple SD Gothic Neo" w:eastAsia="Apple SD Gothic Neo" w:hAnsi="Apple SD Gothic Neo" w:cs="Arial" w:hint="eastAsia"/>
+          <w:noProof/>
+          <w:sz w:val="20"/>
+          <w:szCs w:val="20"/>
+        </w:rPr>
+        <w:t xml:space="preserve"> </w:t>
+      </w:r>
+      <w:r>
+        <w:rPr>
+          <w:rFonts w:ascii="Apple SD Gothic Neo" w:eastAsia="Apple SD Gothic Neo" w:hAnsi="Apple SD Gothic Neo" w:cs="Arial"/>
+          <w:noProof/>
+          <w:sz w:val="20"/>
+          <w:szCs w:val="20"/>
+        </w:rPr>
         <w:t>ADULT, SEMI_ADULT, HATRED, AD, NORMAL</w:t>
       </w:r>
       <w:r>
@@ -396,15 +383,25 @@
           <w:sz w:val="20"/>
           <w:szCs w:val="20"/>
         </w:rPr>
-        <w:t xml:space="preserve">이렇게 6가지이다. </w:t>
-      </w:r>
-      <w:r>
-        <w:rPr>
-          <w:rFonts w:ascii="Apple SD Gothic Neo" w:eastAsia="Apple SD Gothic Neo" w:hAnsi="Apple SD Gothic Neo" w:cs="Arial"/>
-          <w:sz w:val="20"/>
-          <w:szCs w:val="20"/>
-        </w:rPr>
-        <w:br/>
+        <w:t>이렇게 6가지</w:t>
+      </w:r>
+      <w:r>
+        <w:rPr>
+          <w:rFonts w:ascii="Apple SD Gothic Neo" w:eastAsia="Apple SD Gothic Neo" w:hAnsi="Apple SD Gothic Neo" w:cs="Arial" w:hint="eastAsia"/>
+          <w:noProof/>
+          <w:sz w:val="20"/>
+          <w:szCs w:val="20"/>
+        </w:rPr>
+        <w:t xml:space="preserve"> 카테고리로 분류되어 있</w:t>
+      </w:r>
+      <w:r>
+        <w:rPr>
+          <w:rFonts w:ascii="Apple SD Gothic Neo" w:eastAsia="Apple SD Gothic Neo" w:hAnsi="Apple SD Gothic Neo" w:cs="Arial" w:hint="eastAsia"/>
+          <w:noProof/>
+          <w:sz w:val="20"/>
+          <w:szCs w:val="20"/>
+        </w:rPr>
+        <w:t xml:space="preserve">다. </w:t>
       </w:r>
       <w:r>
         <w:rPr>
@@ -436,7 +433,15 @@
           <w:sz w:val="20"/>
           <w:szCs w:val="20"/>
         </w:rPr>
-        <w:t>T-40 8</w:t>
+        <w:t xml:space="preserve">T-40 </w:t>
+      </w:r>
+      <w:r>
+        <w:rPr>
+          <w:rFonts w:ascii="Apple SD Gothic Neo" w:eastAsia="Apple SD Gothic Neo" w:hAnsi="Apple SD Gothic Neo" w:cs="Arial" w:hint="eastAsia"/>
+          <w:sz w:val="20"/>
+          <w:szCs w:val="20"/>
+        </w:rPr>
+        <w:t>4</w:t>
       </w:r>
       <w:r>
         <w:rPr>
@@ -452,16 +457,26 @@
           <w:sz w:val="20"/>
           <w:szCs w:val="20"/>
         </w:rPr>
-        <w:t>CPU 32</w:t>
-      </w:r>
-      <w:r>
-        <w:rPr>
-          <w:rFonts w:ascii="Apple SD Gothic Neo" w:eastAsia="Apple SD Gothic Neo" w:hAnsi="Apple SD Gothic Neo" w:cs="Arial" w:hint="eastAsia"/>
-          <w:sz w:val="20"/>
-          <w:szCs w:val="20"/>
-        </w:rPr>
-        <w:t>코어 및 메모리 144</w:t>
-      </w:r>
+        <w:t>CPU 16</w:t>
+      </w:r>
+      <w:r>
+        <w:rPr>
+          <w:rFonts w:ascii="Apple SD Gothic Neo" w:eastAsia="Apple SD Gothic Neo" w:hAnsi="Apple SD Gothic Neo" w:cs="Arial" w:hint="eastAsia"/>
+          <w:sz w:val="20"/>
+          <w:szCs w:val="20"/>
+        </w:rPr>
+        <w:t>코어 및 메모리</w:t>
+      </w:r>
+      <w:r>
+        <w:rPr>
+          <w:rFonts w:ascii="Apple SD Gothic Neo" w:eastAsia="Apple SD Gothic Neo" w:hAnsi="Apple SD Gothic Neo" w:cs="Arial" w:hint="eastAsia"/>
+          <w:sz w:val="20"/>
+          <w:szCs w:val="20"/>
+        </w:rPr>
+        <w:t xml:space="preserve"> 96</w:t>
+      </w:r>
+      <w:bookmarkStart w:id="0" w:name="_GoBack"/>
+      <w:bookmarkEnd w:id="0"/>
       <w:r>
         <w:rPr>
           <w:rFonts w:ascii="Apple SD Gothic Neo" w:eastAsia="Apple SD Gothic Neo" w:hAnsi="Apple SD Gothic Neo" w:cs="Arial"/>
@@ -476,79 +491,7 @@
           <w:sz w:val="20"/>
           <w:szCs w:val="20"/>
         </w:rPr>
-        <w:t xml:space="preserve">이다. 장비가 빵빵하긴 하지만 여전히 모든 이미지를 디코딩하여 </w:t>
-      </w:r>
-      <w:proofErr w:type="spellStart"/>
-      <w:r>
-        <w:rPr>
-          <w:rFonts w:ascii="Apple SD Gothic Neo" w:eastAsia="Apple SD Gothic Neo" w:hAnsi="Apple SD Gothic Neo" w:cs="Arial" w:hint="eastAsia"/>
-          <w:sz w:val="20"/>
-          <w:szCs w:val="20"/>
-        </w:rPr>
-        <w:t>데이터로더에</w:t>
-      </w:r>
-      <w:proofErr w:type="spellEnd"/>
-      <w:r>
-        <w:rPr>
-          <w:rFonts w:ascii="Apple SD Gothic Neo" w:eastAsia="Apple SD Gothic Neo" w:hAnsi="Apple SD Gothic Neo" w:cs="Arial" w:hint="eastAsia"/>
-          <w:sz w:val="20"/>
-          <w:szCs w:val="20"/>
-        </w:rPr>
-        <w:t xml:space="preserve"> 담기엔 부족하므로 </w:t>
-      </w:r>
-      <w:proofErr w:type="spellStart"/>
-      <w:r>
-        <w:rPr>
-          <w:rFonts w:ascii="Apple SD Gothic Neo" w:eastAsia="Apple SD Gothic Neo" w:hAnsi="Apple SD Gothic Neo" w:cs="Arial"/>
-          <w:sz w:val="20"/>
-          <w:szCs w:val="20"/>
-        </w:rPr>
-        <w:t>pytorch</w:t>
-      </w:r>
-      <w:proofErr w:type="spellEnd"/>
-      <w:r>
-        <w:rPr>
-          <w:rFonts w:ascii="Apple SD Gothic Neo" w:eastAsia="Apple SD Gothic Neo" w:hAnsi="Apple SD Gothic Neo" w:cs="Arial" w:hint="eastAsia"/>
-          <w:sz w:val="20"/>
-          <w:szCs w:val="20"/>
-        </w:rPr>
-        <w:t xml:space="preserve">의 </w:t>
-      </w:r>
-      <w:proofErr w:type="spellStart"/>
-      <w:r>
-        <w:rPr>
-          <w:rFonts w:ascii="Apple SD Gothic Neo" w:eastAsia="Apple SD Gothic Neo" w:hAnsi="Apple SD Gothic Neo" w:cs="Arial"/>
-          <w:sz w:val="20"/>
-          <w:szCs w:val="20"/>
-        </w:rPr>
-        <w:t>ImageFolder</w:t>
-      </w:r>
-      <w:proofErr w:type="spellEnd"/>
-      <w:r>
-        <w:rPr>
-          <w:rFonts w:ascii="Apple SD Gothic Neo" w:eastAsia="Apple SD Gothic Neo" w:hAnsi="Apple SD Gothic Neo" w:cs="Arial" w:hint="eastAsia"/>
-          <w:sz w:val="20"/>
-          <w:szCs w:val="20"/>
-        </w:rPr>
-        <w:t xml:space="preserve"> </w:t>
-      </w:r>
-      <w:proofErr w:type="spellStart"/>
-      <w:r>
-        <w:rPr>
-          <w:rFonts w:ascii="Apple SD Gothic Neo" w:eastAsia="Apple SD Gothic Neo" w:hAnsi="Apple SD Gothic Neo" w:cs="Arial" w:hint="eastAsia"/>
-          <w:sz w:val="20"/>
-          <w:szCs w:val="20"/>
-        </w:rPr>
-        <w:t>를</w:t>
-      </w:r>
-      <w:proofErr w:type="spellEnd"/>
-      <w:r>
-        <w:rPr>
-          <w:rFonts w:ascii="Apple SD Gothic Neo" w:eastAsia="Apple SD Gothic Neo" w:hAnsi="Apple SD Gothic Neo" w:cs="Arial" w:hint="eastAsia"/>
-          <w:sz w:val="20"/>
-          <w:szCs w:val="20"/>
-        </w:rPr>
-        <w:t xml:space="preserve"> 사용하였다. </w:t>
+        <w:t xml:space="preserve">이다. </w:t>
       </w:r>
       <w:r>
         <w:rPr>
@@ -840,17 +783,7 @@
           <w:sz w:val="20"/>
           <w:szCs w:val="20"/>
         </w:rPr>
-        <w:t xml:space="preserve">. This concept could be treated as </w:t>
-      </w:r>
-      <w:bookmarkStart w:id="0" w:name="_GoBack"/>
-      <w:bookmarkEnd w:id="0"/>
-      <w:r>
-        <w:rPr>
-          <w:rFonts w:ascii="Apple SD Gothic Neo" w:eastAsia="Apple SD Gothic Neo" w:hAnsi="Apple SD Gothic Neo" w:cs="Arial"/>
-          <w:sz w:val="20"/>
-          <w:szCs w:val="20"/>
-        </w:rPr>
-        <w:t xml:space="preserve">a shortcut connection, which means connect one or more layers without any parameter. </w:t>
+        <w:t xml:space="preserve">. This concept could be treated as a shortcut connection, which means connect one or more layers without any parameter. </w:t>
       </w:r>
       <w:r>
         <w:rPr>
@@ -867,25 +800,7 @@
           <w:sz w:val="20"/>
           <w:szCs w:val="20"/>
         </w:rPr>
-        <w:t xml:space="preserve">of </w:t>
-      </w:r>
-      <w:proofErr w:type="spellStart"/>
-      <w:r>
-        <w:rPr>
-          <w:rFonts w:ascii="Apple SD Gothic Neo" w:eastAsia="Apple SD Gothic Neo" w:hAnsi="Apple SD Gothic Neo" w:cs="Arial"/>
-          <w:sz w:val="20"/>
-          <w:szCs w:val="20"/>
-        </w:rPr>
-        <w:t>ResNet</w:t>
-      </w:r>
-      <w:proofErr w:type="spellEnd"/>
-      <w:r>
-        <w:rPr>
-          <w:rFonts w:ascii="Apple SD Gothic Neo" w:eastAsia="Apple SD Gothic Neo" w:hAnsi="Apple SD Gothic Neo" w:cs="Arial"/>
-          <w:sz w:val="20"/>
-          <w:szCs w:val="20"/>
-        </w:rPr>
-        <w:t xml:space="preserve"> is based on VGG Net, so the filer has 3x3 fixed size filter. And to make the network gets deeper, the researchers doubled the number of filter when the network has a </w:t>
+        <w:t xml:space="preserve">of ResNet is based on VGG Net, so the filer has 3x3 fixed size filter. And to make the network gets deeper, the researchers doubled the number of filter when the network has a </w:t>
       </w:r>
       <w:r>
         <w:rPr>
@@ -941,25 +856,7 @@
           <w:szCs w:val="20"/>
         </w:rPr>
         <w:br/>
-        <w:t xml:space="preserve">(I don’t get this part really much so I’m just stating their logic as they claim without any doubt. But my predecessor’s thinking is that making some plausible excuses is needed for researchers even though themselves don’t agree with that. </w:t>
-      </w:r>
-      <w:proofErr w:type="gramStart"/>
-      <w:r>
-        <w:rPr>
-          <w:rFonts w:ascii="Apple SD Gothic Neo" w:eastAsia="Apple SD Gothic Neo" w:hAnsi="Apple SD Gothic Neo" w:cs="Arial"/>
-          <w:sz w:val="20"/>
-          <w:szCs w:val="20"/>
-        </w:rPr>
-        <w:t>So</w:t>
-      </w:r>
-      <w:proofErr w:type="gramEnd"/>
-      <w:r>
-        <w:rPr>
-          <w:rFonts w:ascii="Apple SD Gothic Neo" w:eastAsia="Apple SD Gothic Neo" w:hAnsi="Apple SD Gothic Neo" w:cs="Arial"/>
-          <w:sz w:val="20"/>
-          <w:szCs w:val="20"/>
-        </w:rPr>
-        <w:t xml:space="preserve"> I think we can just take this claim like ‘Ah~ that could be the case’.)</w:t>
+        <w:t>(I don’t get this part really much so I’m just stating their logic as they claim without any doubt. But my predecessor’s thinking is that making some plausible excuses is needed for researchers even though themselves don’t agree with that. So I think we can just take this claim like ‘Ah~ that could be the case’.)</w:t>
       </w:r>
       <w:r>
         <w:rPr>
@@ -1090,12 +987,11 @@
         </w:numPr>
         <w:ind w:leftChars="0"/>
         <w:rPr>
-          <w:rFonts w:ascii="Apple SD Gothic Neo" w:eastAsia="Apple SD Gothic Neo" w:hAnsi="Apple SD Gothic Neo" w:cs="Arial" w:hint="eastAsia"/>
-          <w:sz w:val="20"/>
-          <w:szCs w:val="20"/>
-        </w:rPr>
-      </w:pPr>
-      <w:proofErr w:type="spellStart"/>
+          <w:rFonts w:ascii="Apple SD Gothic Neo" w:eastAsia="Apple SD Gothic Neo" w:hAnsi="Apple SD Gothic Neo" w:cs="Arial"/>
+          <w:sz w:val="20"/>
+          <w:szCs w:val="20"/>
+        </w:rPr>
+      </w:pPr>
       <w:r>
         <w:rPr>
           <w:rFonts w:ascii="Apple SD Gothic Neo" w:eastAsia="Apple SD Gothic Neo" w:hAnsi="Apple SD Gothic Neo" w:cs="Arial"/>
@@ -1110,16 +1006,7 @@
           <w:sz w:val="20"/>
           <w:szCs w:val="20"/>
         </w:rPr>
-        <w:t>retrained</w:t>
-      </w:r>
-      <w:proofErr w:type="spellEnd"/>
-      <w:r>
-        <w:rPr>
-          <w:rFonts w:ascii="Apple SD Gothic Neo" w:eastAsia="Apple SD Gothic Neo" w:hAnsi="Apple SD Gothic Neo" w:cs="Arial" w:hint="eastAsia"/>
-          <w:sz w:val="20"/>
-          <w:szCs w:val="20"/>
-        </w:rPr>
-        <w:t xml:space="preserve"> </w:t>
+        <w:t xml:space="preserve">retrained </w:t>
       </w:r>
       <w:r>
         <w:rPr>
@@ -1143,25 +1030,40 @@
           <w:sz w:val="20"/>
           <w:szCs w:val="20"/>
         </w:rPr>
-        <w:t xml:space="preserve">180 </w:t>
-      </w:r>
-      <w:proofErr w:type="spellStart"/>
-      <w:r>
-        <w:rPr>
-          <w:rFonts w:ascii="Apple SD Gothic Neo" w:eastAsia="Apple SD Gothic Neo" w:hAnsi="Apple SD Gothic Neo" w:cs="Arial" w:hint="eastAsia"/>
-          <w:sz w:val="20"/>
-          <w:szCs w:val="20"/>
-        </w:rPr>
-        <w:t>이미지용</w:t>
-      </w:r>
-      <w:proofErr w:type="spellEnd"/>
-      <w:r>
-        <w:rPr>
-          <w:rFonts w:ascii="Apple SD Gothic Neo" w:eastAsia="Apple SD Gothic Neo" w:hAnsi="Apple SD Gothic Neo" w:cs="Arial" w:hint="eastAsia"/>
-          <w:sz w:val="20"/>
-          <w:szCs w:val="20"/>
-        </w:rPr>
-        <w:t xml:space="preserve"> 필터를 만들어 내는 방법?</w:t>
+        <w:t>180 이미지용 필터를 만들어 내는 방법?</w:t>
+      </w:r>
+      <w:r>
+        <w:rPr>
+          <w:rFonts w:ascii="Apple SD Gothic Neo" w:eastAsia="Apple SD Gothic Neo" w:hAnsi="Apple SD Gothic Neo" w:cs="Arial"/>
+          <w:sz w:val="20"/>
+          <w:szCs w:val="20"/>
+        </w:rPr>
+        <w:br/>
+        <w:t xml:space="preserve">A. </w:t>
+      </w:r>
+      <w:r>
+        <w:rPr>
+          <w:rFonts w:ascii="Apple SD Gothic Neo" w:eastAsia="Apple SD Gothic Neo" w:hAnsi="Apple SD Gothic Neo" w:cs="Arial" w:hint="eastAsia"/>
+          <w:sz w:val="20"/>
+          <w:szCs w:val="20"/>
+        </w:rPr>
+        <w:t xml:space="preserve">제공된 모델 내부의 </w:t>
+      </w:r>
+      <w:r>
+        <w:rPr>
+          <w:rFonts w:ascii="Apple SD Gothic Neo" w:eastAsia="Apple SD Gothic Neo" w:hAnsi="Apple SD Gothic Neo" w:cs="Arial"/>
+          <w:sz w:val="20"/>
+          <w:szCs w:val="20"/>
+        </w:rPr>
+        <w:t xml:space="preserve">Max pooling </w:t>
+      </w:r>
+      <w:r>
+        <w:rPr>
+          <w:rFonts w:ascii="Apple SD Gothic Neo" w:eastAsia="Apple SD Gothic Neo" w:hAnsi="Apple SD Gothic Neo" w:cs="Arial" w:hint="eastAsia"/>
+          <w:sz w:val="20"/>
+          <w:szCs w:val="20"/>
+        </w:rPr>
+        <w:t>부분을 이미지 규격에 맞게 조절해주면 됨</w:t>
       </w:r>
     </w:p>
     <w:p>
@@ -1178,7 +1080,6 @@
           <w:szCs w:val="20"/>
         </w:rPr>
       </w:pPr>
-      <w:proofErr w:type="spellStart"/>
       <w:r>
         <w:rPr>
           <w:rFonts w:ascii="Apple SD Gothic Neo" w:eastAsia="Apple SD Gothic Neo" w:hAnsi="Apple SD Gothic Neo" w:cs="Arial"/>
@@ -1187,7 +1088,6 @@
         </w:rPr>
         <w:t>Gpu</w:t>
       </w:r>
-      <w:proofErr w:type="spellEnd"/>
       <w:r>
         <w:rPr>
           <w:rFonts w:ascii="Apple SD Gothic Neo" w:eastAsia="Apple SD Gothic Neo" w:hAnsi="Apple SD Gothic Neo" w:cs="Arial" w:hint="eastAsia"/>
@@ -1202,25 +1102,7 @@
           <w:sz w:val="20"/>
           <w:szCs w:val="20"/>
         </w:rPr>
-        <w:t xml:space="preserve">-&gt; </w:t>
-      </w:r>
-      <w:proofErr w:type="spellStart"/>
-      <w:r>
-        <w:rPr>
-          <w:rFonts w:ascii="Apple SD Gothic Neo" w:eastAsia="Apple SD Gothic Neo" w:hAnsi="Apple SD Gothic Neo" w:cs="Arial"/>
-          <w:sz w:val="20"/>
-          <w:szCs w:val="20"/>
-        </w:rPr>
-        <w:t>nn.DataParallel</w:t>
-      </w:r>
-      <w:proofErr w:type="spellEnd"/>
-      <w:r>
-        <w:rPr>
-          <w:rFonts w:ascii="Apple SD Gothic Neo" w:eastAsia="Apple SD Gothic Neo" w:hAnsi="Apple SD Gothic Neo" w:cs="Arial"/>
-          <w:sz w:val="20"/>
-          <w:szCs w:val="20"/>
-        </w:rPr>
-        <w:t xml:space="preserve">(model) </w:t>
+        <w:t xml:space="preserve">-&gt; nn.DataParallel(model) </w:t>
       </w:r>
       <w:r>
         <w:rPr>
@@ -1245,55 +1127,165 @@
           <w:szCs w:val="20"/>
         </w:rPr>
       </w:pPr>
-      <w:proofErr w:type="spellStart"/>
-      <w:r>
-        <w:rPr>
-          <w:rFonts w:ascii="Apple SD Gothic Neo" w:eastAsia="Apple SD Gothic Neo" w:hAnsi="Apple SD Gothic Neo" w:cs="Arial"/>
-          <w:sz w:val="20"/>
-          <w:szCs w:val="20"/>
-        </w:rPr>
-        <w:t>Pretrained</w:t>
-      </w:r>
-      <w:proofErr w:type="spellEnd"/>
-      <w:r>
-        <w:rPr>
-          <w:rFonts w:ascii="Apple SD Gothic Neo" w:eastAsia="Apple SD Gothic Neo" w:hAnsi="Apple SD Gothic Neo" w:cs="Arial"/>
-          <w:sz w:val="20"/>
-          <w:szCs w:val="20"/>
-        </w:rPr>
-        <w:t xml:space="preserve"> </w:t>
-      </w:r>
-      <w:r>
-        <w:rPr>
-          <w:rFonts w:ascii="Apple SD Gothic Neo" w:eastAsia="Apple SD Gothic Neo" w:hAnsi="Apple SD Gothic Neo" w:cs="Arial" w:hint="eastAsia"/>
-          <w:sz w:val="20"/>
-          <w:szCs w:val="20"/>
-        </w:rPr>
-        <w:t xml:space="preserve">모델로 학습을 시작했더니 </w:t>
-      </w:r>
-      <w:proofErr w:type="spellStart"/>
-      <w:r>
-        <w:rPr>
-          <w:rFonts w:ascii="Apple SD Gothic Neo" w:eastAsia="Apple SD Gothic Neo" w:hAnsi="Apple SD Gothic Neo" w:cs="Arial" w:hint="eastAsia"/>
-          <w:sz w:val="20"/>
-          <w:szCs w:val="20"/>
-        </w:rPr>
-        <w:t>너무너무너무</w:t>
-      </w:r>
-      <w:proofErr w:type="spellEnd"/>
-      <w:r>
-        <w:rPr>
-          <w:rFonts w:ascii="Apple SD Gothic Neo" w:eastAsia="Apple SD Gothic Neo" w:hAnsi="Apple SD Gothic Neo" w:cs="Arial" w:hint="eastAsia"/>
-          <w:sz w:val="20"/>
-          <w:szCs w:val="20"/>
-        </w:rPr>
-        <w:t xml:space="preserve"> 느림. </w:t>
+      <w:r>
+        <w:rPr>
+          <w:rFonts w:ascii="Apple SD Gothic Neo" w:eastAsia="Apple SD Gothic Neo" w:hAnsi="Apple SD Gothic Neo" w:cs="Arial" w:hint="eastAsia"/>
+          <w:sz w:val="20"/>
+          <w:szCs w:val="20"/>
+        </w:rPr>
+        <w:t xml:space="preserve">모델을 저장해 뒀더니 후미의 </w:t>
+      </w:r>
+      <w:r>
+        <w:rPr>
+          <w:rFonts w:ascii="Apple SD Gothic Neo" w:eastAsia="Apple SD Gothic Neo" w:hAnsi="Apple SD Gothic Neo" w:cs="Arial"/>
+          <w:sz w:val="20"/>
+          <w:szCs w:val="20"/>
+        </w:rPr>
+        <w:t>fc</w:t>
+      </w:r>
+      <w:r>
+        <w:rPr>
+          <w:rFonts w:ascii="Apple SD Gothic Neo" w:eastAsia="Apple SD Gothic Neo" w:hAnsi="Apple SD Gothic Neo" w:cs="Arial" w:hint="eastAsia"/>
+          <w:sz w:val="20"/>
+          <w:szCs w:val="20"/>
+        </w:rPr>
+        <w:t xml:space="preserve">와 dataparellel까지 다같이 저장이 되었음. 뒷부분을 해제하고 앞부분 파라미터만 사용할 수 있는 방법이? </w:t>
       </w:r>
     </w:p>
     <w:p>
       <w:pPr>
-        <w:rPr>
-          <w:rFonts w:ascii="Apple SD Gothic Neo" w:eastAsia="Apple SD Gothic Neo" w:hAnsi="Apple SD Gothic Neo" w:cs="Arial"/>
+        <w:pStyle w:val="a3"/>
+        <w:numPr>
+          <w:ilvl w:val="0"/>
+          <w:numId w:val="10"/>
+        </w:numPr>
+        <w:ind w:leftChars="0"/>
+        <w:rPr>
+          <w:rFonts w:ascii="Apple SD Gothic Neo" w:eastAsia="Apple SD Gothic Neo" w:hAnsi="Apple SD Gothic Neo" w:cs="Arial" w:hint="eastAsia"/>
+          <w:sz w:val="20"/>
+          <w:szCs w:val="20"/>
+        </w:rPr>
+      </w:pPr>
+      <w:r>
+        <w:rPr>
+          <w:rFonts w:ascii="Apple SD Gothic Neo" w:eastAsia="Apple SD Gothic Neo" w:hAnsi="Apple SD Gothic Neo" w:cs="Arial"/>
+          <w:sz w:val="20"/>
+          <w:szCs w:val="20"/>
+        </w:rPr>
+        <w:t>Criterion</w:t>
+      </w:r>
+      <w:r>
+        <w:rPr>
+          <w:rFonts w:ascii="Apple SD Gothic Neo" w:eastAsia="Apple SD Gothic Neo" w:hAnsi="Apple SD Gothic Neo" w:cs="Arial" w:hint="eastAsia"/>
+          <w:sz w:val="20"/>
+          <w:szCs w:val="20"/>
+        </w:rPr>
+        <w:t xml:space="preserve">에서 0으로 깎아서 쓰지 말고 smoothing 하는 방법? </w:t>
+      </w:r>
+    </w:p>
+    <w:p>
+      <w:pPr>
+        <w:pStyle w:val="a3"/>
+        <w:numPr>
+          <w:ilvl w:val="0"/>
+          <w:numId w:val="10"/>
+        </w:numPr>
+        <w:ind w:leftChars="0"/>
+        <w:rPr>
+          <w:rFonts w:ascii="Apple SD Gothic Neo" w:eastAsia="Apple SD Gothic Neo" w:hAnsi="Apple SD Gothic Neo" w:cs="Arial" w:hint="eastAsia"/>
+          <w:sz w:val="20"/>
+          <w:szCs w:val="20"/>
+        </w:rPr>
+      </w:pPr>
+      <w:r>
+        <w:rPr>
+          <w:rFonts w:ascii="Apple SD Gothic Neo" w:eastAsia="Apple SD Gothic Neo" w:hAnsi="Apple SD Gothic Neo" w:cs="Arial"/>
+          <w:sz w:val="20"/>
+          <w:szCs w:val="20"/>
+        </w:rPr>
+        <w:t xml:space="preserve">Precision </w:t>
+      </w:r>
+      <w:r>
+        <w:rPr>
+          <w:rFonts w:ascii="Apple SD Gothic Neo" w:eastAsia="Apple SD Gothic Neo" w:hAnsi="Apple SD Gothic Neo" w:cs="Arial" w:hint="eastAsia"/>
+          <w:sz w:val="20"/>
+          <w:szCs w:val="20"/>
+        </w:rPr>
+        <w:t>조절하는 방법?</w:t>
+      </w:r>
+    </w:p>
+    <w:p>
+      <w:pPr>
+        <w:pStyle w:val="a3"/>
+        <w:numPr>
+          <w:ilvl w:val="0"/>
+          <w:numId w:val="10"/>
+        </w:numPr>
+        <w:ind w:leftChars="0"/>
+        <w:rPr>
+          <w:rFonts w:ascii="Apple SD Gothic Neo" w:eastAsia="Apple SD Gothic Neo" w:hAnsi="Apple SD Gothic Neo" w:cs="Arial" w:hint="eastAsia"/>
+          <w:sz w:val="20"/>
+          <w:szCs w:val="20"/>
+        </w:rPr>
+      </w:pPr>
+      <w:r>
+        <w:rPr>
+          <w:rFonts w:ascii="Apple SD Gothic Neo" w:eastAsia="Apple SD Gothic Neo" w:hAnsi="Apple SD Gothic Neo" w:cs="Arial" w:hint="eastAsia"/>
+          <w:sz w:val="20"/>
+          <w:szCs w:val="20"/>
+        </w:rPr>
+        <w:t xml:space="preserve">이 프로젝트 수주 받을때 구체적인 주문 내용? 혹은 이 서비스가 어디다 쓰이는지? (구체적으로는 </w:t>
+      </w:r>
+      <w:r>
+        <w:rPr>
+          <w:rFonts w:ascii="Apple SD Gothic Neo" w:eastAsia="Apple SD Gothic Neo" w:hAnsi="Apple SD Gothic Neo" w:cs="Arial"/>
+          <w:sz w:val="20"/>
+          <w:szCs w:val="20"/>
+        </w:rPr>
+        <w:t>SEMI_ADULT</w:t>
+      </w:r>
+      <w:r>
+        <w:rPr>
+          <w:rFonts w:ascii="Apple SD Gothic Neo" w:eastAsia="Apple SD Gothic Neo" w:hAnsi="Apple SD Gothic Neo" w:cs="Arial" w:hint="eastAsia"/>
+          <w:sz w:val="20"/>
+          <w:szCs w:val="20"/>
+        </w:rPr>
+        <w:t xml:space="preserve"> 클래스의 존재가 필요한지?</w:t>
+      </w:r>
+    </w:p>
+    <w:p>
+      <w:pPr>
+        <w:pStyle w:val="a3"/>
+        <w:numPr>
+          <w:ilvl w:val="0"/>
+          <w:numId w:val="10"/>
+        </w:numPr>
+        <w:ind w:leftChars="0"/>
+        <w:rPr>
+          <w:rFonts w:ascii="Apple SD Gothic Neo" w:eastAsia="Apple SD Gothic Neo" w:hAnsi="Apple SD Gothic Neo" w:cs="Arial" w:hint="eastAsia"/>
+          <w:sz w:val="20"/>
+          <w:szCs w:val="20"/>
+        </w:rPr>
+      </w:pPr>
+      <w:r>
+        <w:rPr>
+          <w:rFonts w:ascii="Apple SD Gothic Neo" w:eastAsia="Apple SD Gothic Neo" w:hAnsi="Apple SD Gothic Neo" w:cs="Arial" w:hint="eastAsia"/>
+          <w:sz w:val="20"/>
+          <w:szCs w:val="20"/>
+        </w:rPr>
+        <w:t>클래스랑 레이블 매핑이 된걸 어떻게 확인하는지? 보기로는 할 때 마다 랜덤으로 다시 매핑되는 것으로 예상됨.</w:t>
+      </w:r>
+    </w:p>
+    <w:p>
+      <w:pPr>
+        <w:pStyle w:val="a3"/>
+        <w:numPr>
+          <w:ilvl w:val="0"/>
+          <w:numId w:val="10"/>
+        </w:numPr>
+        <w:ind w:leftChars="0"/>
+        <w:rPr>
+          <w:rFonts w:ascii="Apple SD Gothic Neo" w:eastAsia="Apple SD Gothic Neo" w:hAnsi="Apple SD Gothic Neo" w:cs="Arial" w:hint="eastAsia"/>
           <w:sz w:val="20"/>
           <w:szCs w:val="20"/>
         </w:rPr>

</xml_diff>